<commit_message>
update latest version and add other docs
</commit_message>
<xml_diff>
--- a/required_docs/4.（様式2）論文目録.docx
+++ b/required_docs/4.（様式2）論文目録.docx
@@ -1119,6 +1119,14 @@
             <w:pPr>
               <w:jc w:val="center"/>
             </w:pPr>
+            <w:proofErr w:type="spellStart"/>
+            <w:r>
+              <w:t>EarthArXiv</w:t>
+            </w:r>
+            <w:proofErr w:type="spellEnd"/>
+            <w:r>
+              <w:t xml:space="preserve">, </w:t>
+            </w:r>
             <w:r>
               <w:t>Preprint</w:t>
             </w:r>

</xml_diff>